<commit_message>
Se modifico el alcance
</commit_message>
<xml_diff>
--- a/Fase 2/Evidencias Proyecto/2.Planificación/Alcance.docx
+++ b/Fase 2/Evidencias Proyecto/2.Planificación/Alcance.docx
@@ -425,6 +425,7 @@
               </w:rPr>
               <w:t xml:space="preserve"> </w:t>
             </w:r>
+            <w:proofErr w:type="gramStart"/>
             <w:r>
               <w:rPr>
                 <w:b/>
@@ -432,7 +433,17 @@
                 <w:sz w:val="20"/>
                 <w:szCs w:val="20"/>
               </w:rPr>
-              <w:t xml:space="preserve">Director de Proyecto: </w:t>
+              <w:t>Director</w:t>
+            </w:r>
+            <w:proofErr w:type="gramEnd"/>
+            <w:r>
+              <w:rPr>
+                <w:b/>
+                <w:color w:val="000000"/>
+                <w:sz w:val="20"/>
+                <w:szCs w:val="20"/>
+              </w:rPr>
+              <w:t xml:space="preserve"> de Proyecto: </w:t>
             </w:r>
           </w:p>
         </w:tc>
@@ -924,14 +935,7 @@
                 <w:sz w:val="20"/>
                 <w:szCs w:val="20"/>
               </w:rPr>
-              <w:t>Desarrollar una aplicación móvil que facilite la colaboración, conexión y exposición entre artistas emergentes, ofreciendo herramientas tecnológicas avanzadas para conectar, compartir y colaborar de manera efectiva, fomentando el desarrollo y formación com</w:t>
-            </w:r>
-            <w:r>
-              <w:rPr>
-                <w:sz w:val="20"/>
-                <w:szCs w:val="20"/>
-              </w:rPr>
-              <w:t>o artista.</w:t>
+              <w:t>Desarrollar una aplicación móvil que facilite la colaboración, conexión y exposición entre artistas emergentes, ofreciendo herramientas tecnológicas avanzadas para conectar, compartir y colaborar de manera efectiva, fomentando el desarrollo y formación como artista.</w:t>
             </w:r>
           </w:p>
           <w:p>
@@ -1036,14 +1040,7 @@
                 <w:sz w:val="20"/>
                 <w:szCs w:val="20"/>
               </w:rPr>
-              <w:t>: Ofrecer herramientas para que los músicos compartan sus proy</w:t>
-            </w:r>
-            <w:r>
-              <w:rPr>
-                <w:sz w:val="20"/>
-                <w:szCs w:val="20"/>
-              </w:rPr>
-              <w:t>ectos, reciban retroalimentación y crezcan profesionalmente dentro de una comunidad activa.</w:t>
+              <w:t>: Ofrecer herramientas para que los músicos compartan sus proyectos, reciban retroalimentación y crezcan profesionalmente dentro de una comunidad activa.</w:t>
             </w:r>
           </w:p>
           <w:p>
@@ -1074,14 +1071,7 @@
                 <w:sz w:val="20"/>
                 <w:szCs w:val="20"/>
               </w:rPr>
-              <w:t>: Implementar un sistema de verificación de perfiles para garantizar que los usuarios interactúen en un entorno seguro y confiabl</w:t>
-            </w:r>
-            <w:r>
-              <w:rPr>
-                <w:sz w:val="20"/>
-                <w:szCs w:val="20"/>
-              </w:rPr>
-              <w:t>e.</w:t>
+              <w:t>: Implementar un sistema de verificación de perfiles para garantizar que los usuarios interactúen en un entorno seguro y confiable.</w:t>
             </w:r>
           </w:p>
           <w:p>
@@ -1522,14 +1512,23 @@
                 <w:sz w:val="20"/>
                 <w:szCs w:val="20"/>
               </w:rPr>
-              <w:t>Diseño del Sistema: Documento con los diagramas de la arquitectura, bas</w:t>
-            </w:r>
-            <w:r>
-              <w:rPr>
-                <w:sz w:val="20"/>
-                <w:szCs w:val="20"/>
-              </w:rPr>
-              <w:t>e de datos , componentes y mockups.</w:t>
+              <w:t xml:space="preserve">Diseño del Sistema: Documento con los diagramas de la arquitectura, base de </w:t>
+            </w:r>
+            <w:proofErr w:type="gramStart"/>
+            <w:r>
+              <w:rPr>
+                <w:sz w:val="20"/>
+                <w:szCs w:val="20"/>
+              </w:rPr>
+              <w:t>datos ,</w:t>
+            </w:r>
+            <w:proofErr w:type="gramEnd"/>
+            <w:r>
+              <w:rPr>
+                <w:sz w:val="20"/>
+                <w:szCs w:val="20"/>
+              </w:rPr>
+              <w:t xml:space="preserve"> componentes y mockups.</w:t>
             </w:r>
           </w:p>
         </w:tc>
@@ -2226,7 +2225,16 @@
                 <w:sz w:val="20"/>
                 <w:szCs w:val="20"/>
               </w:rPr>
-              <w:t>Implementación de autenticación y perfiles de usuario</w:t>
+              <w:t xml:space="preserve">Implementación de autenticación y perfiles de </w:t>
+            </w:r>
+            <w:proofErr w:type="gramStart"/>
+            <w:r>
+              <w:rPr>
+                <w:b/>
+                <w:sz w:val="20"/>
+                <w:szCs w:val="20"/>
+              </w:rPr>
+              <w:t>usuario</w:t>
             </w:r>
             <w:r>
               <w:rPr>
@@ -2235,6 +2243,7 @@
               </w:rPr>
               <w:t xml:space="preserve"> :</w:t>
             </w:r>
+            <w:proofErr w:type="gramEnd"/>
           </w:p>
           <w:p>
             <w:pPr>
@@ -2279,7 +2288,16 @@
                 <w:sz w:val="20"/>
                 <w:szCs w:val="20"/>
               </w:rPr>
-              <w:t>Desarrollo del sistema de recomendaciones y match</w:t>
+              <w:t xml:space="preserve">Desarrollo del sistema de recomendaciones y </w:t>
+            </w:r>
+            <w:proofErr w:type="gramStart"/>
+            <w:r>
+              <w:rPr>
+                <w:b/>
+                <w:sz w:val="20"/>
+                <w:szCs w:val="20"/>
+              </w:rPr>
+              <w:t>match</w:t>
             </w:r>
             <w:r>
               <w:rPr>
@@ -2288,6 +2306,7 @@
               </w:rPr>
               <w:t xml:space="preserve"> :</w:t>
             </w:r>
+            <w:proofErr w:type="gramEnd"/>
           </w:p>
           <w:p>
             <w:pPr>
@@ -2619,14 +2638,31 @@
                 <w:sz w:val="20"/>
                 <w:szCs w:val="20"/>
               </w:rPr>
-              <w:t xml:space="preserve">6.- Presentación del proyecto </w:t>
-            </w:r>
-            <w:r>
-              <w:rPr>
-                <w:sz w:val="20"/>
-                <w:szCs w:val="20"/>
-              </w:rPr>
-              <w:t>: El producto será presentado.</w:t>
+              <w:t xml:space="preserve">6.- Presentación del </w:t>
+            </w:r>
+            <w:proofErr w:type="gramStart"/>
+            <w:r>
+              <w:rPr>
+                <w:b/>
+                <w:sz w:val="20"/>
+                <w:szCs w:val="20"/>
+              </w:rPr>
+              <w:t xml:space="preserve">proyecto </w:t>
+            </w:r>
+            <w:r>
+              <w:rPr>
+                <w:sz w:val="20"/>
+                <w:szCs w:val="20"/>
+              </w:rPr>
+              <w:t>:</w:t>
+            </w:r>
+            <w:proofErr w:type="gramEnd"/>
+            <w:r>
+              <w:rPr>
+                <w:sz w:val="20"/>
+                <w:szCs w:val="20"/>
+              </w:rPr>
+              <w:t xml:space="preserve"> El producto será presentado.</w:t>
             </w:r>
           </w:p>
           <w:p>
@@ -2980,7 +3016,7 @@
                 <w:sz w:val="20"/>
                 <w:szCs w:val="20"/>
               </w:rPr>
-              <w:t>Firebase</w:t>
+              <w:t>Supabase</w:t>
             </w:r>
             <w:proofErr w:type="spellEnd"/>
             <w:r>
@@ -2996,30 +3032,14 @@
                 <w:sz w:val="20"/>
                 <w:szCs w:val="20"/>
               </w:rPr>
-              <w:t xml:space="preserve"> (o MongoDB), y </w:t>
-            </w:r>
-            <w:r>
-              <w:rPr>
-                <w:b/>
-                <w:sz w:val="20"/>
-                <w:szCs w:val="20"/>
-              </w:rPr>
-              <w:t>Express.j</w:t>
-            </w:r>
-            <w:r>
-              <w:rPr>
-                <w:b/>
-                <w:sz w:val="20"/>
-                <w:szCs w:val="20"/>
-              </w:rPr>
-              <w:t>s</w:t>
-            </w:r>
-            <w:r>
-              <w:rPr>
-                <w:sz w:val="20"/>
-                <w:szCs w:val="20"/>
-              </w:rPr>
-              <w:t xml:space="preserve"> para la implementación del proyecto.</w:t>
+              <w:t xml:space="preserve"> </w:t>
+            </w:r>
+            <w:r>
+              <w:rPr>
+                <w:sz w:val="20"/>
+                <w:szCs w:val="20"/>
+              </w:rPr>
+              <w:t>para la implementación del proyecto.</w:t>
             </w:r>
           </w:p>
           <w:p>
@@ -3074,15 +3094,7 @@
                 <w:sz w:val="20"/>
                 <w:szCs w:val="20"/>
               </w:rPr>
-              <w:t>Estabilidad</w:t>
-            </w:r>
-            <w:r>
-              <w:rPr>
-                <w:b/>
-                <w:sz w:val="20"/>
-                <w:szCs w:val="20"/>
-              </w:rPr>
-              <w:t xml:space="preserve"> del entorno de desarrollo</w:t>
+              <w:t>Estabilidad del entorno de desarrollo</w:t>
             </w:r>
             <w:r>
               <w:rPr>
@@ -3121,14 +3133,7 @@
                 <w:sz w:val="20"/>
                 <w:szCs w:val="20"/>
               </w:rPr>
-              <w:t>: Se cuenta con que las plataformas de rede</w:t>
-            </w:r>
-            <w:r>
-              <w:rPr>
-                <w:sz w:val="20"/>
-                <w:szCs w:val="20"/>
-              </w:rPr>
-              <w:t xml:space="preserve">s sociales como </w:t>
+              <w:t xml:space="preserve">: Se cuenta con que las plataformas de redes sociales como </w:t>
             </w:r>
             <w:r>
               <w:rPr>
@@ -3375,22 +3380,23 @@
                 <w:sz w:val="20"/>
                 <w:szCs w:val="20"/>
               </w:rPr>
-              <w:t>Firebase</w:t>
+              <w:t>Supabase</w:t>
             </w:r>
             <w:proofErr w:type="spellEnd"/>
             <w:r>
               <w:rPr>
-                <w:sz w:val="20"/>
-                <w:szCs w:val="20"/>
-              </w:rPr>
-              <w:t xml:space="preserve"> para almacenami</w:t>
-            </w:r>
-            <w:r>
-              <w:rPr>
-                <w:sz w:val="20"/>
-                <w:szCs w:val="20"/>
-              </w:rPr>
-              <w:t>ento y notificaciones, habrá restricciones en el espacio disponible para vídeos y archivos musicales en las primeras versiones.</w:t>
+                <w:b/>
+                <w:sz w:val="20"/>
+                <w:szCs w:val="20"/>
+              </w:rPr>
+              <w:t xml:space="preserve"> </w:t>
+            </w:r>
+            <w:r>
+              <w:rPr>
+                <w:sz w:val="20"/>
+                <w:szCs w:val="20"/>
+              </w:rPr>
+              <w:t>para almacenamiento y notificaciones, habrá restricciones en el espacio disponible para vídeos y archivos musicales en las primeras versiones.</w:t>
             </w:r>
           </w:p>
           <w:p>
@@ -3422,14 +3428,14 @@
                 <w:sz w:val="20"/>
                 <w:szCs w:val="20"/>
               </w:rPr>
-              <w:t>: Inicialmente, no se implementarán estrategias avanzadas de marketing y promoción, enfocando l</w:t>
-            </w:r>
-            <w:r>
-              <w:rPr>
-                <w:sz w:val="20"/>
-                <w:szCs w:val="20"/>
-              </w:rPr>
-              <w:t>os esfuerzos en el desarrollo técnico y la funcionalidad del producto.|</w:t>
+              <w:t xml:space="preserve">: Inicialmente, no se implementarán estrategias avanzadas de marketing y promoción, enfocando los esfuerzos en el desarrollo técnico y la funcionalidad del </w:t>
+            </w:r>
+            <w:r>
+              <w:rPr>
+                <w:sz w:val="20"/>
+                <w:szCs w:val="20"/>
+              </w:rPr>
+              <w:t>producto.</w:t>
             </w:r>
           </w:p>
         </w:tc>

</xml_diff>